<commit_message>
renaming some json files and other small changes
</commit_message>
<xml_diff>
--- a/københavn politicians.docx
+++ b/københavn politicians.docx
@@ -1761,17 +1761,35 @@
                 <w14:ligatures w14:val="none"/>
               </w:rPr>
             </w:pPr>
-            <w:proofErr w:type="spellStart"/>
-            <w:r>
-              <w:rPr>
-                <w:rFonts w:ascii="Times New Roman" w:eastAsia="Times New Roman" w:hAnsi="Times New Roman" w:cs="Times New Roman"/>
-                <w:kern w:val="0"/>
-                <w:lang w:eastAsia="da-DK"/>
-                <w14:ligatures w14:val="none"/>
-              </w:rPr>
-              <w:t>JoJe</w:t>
-            </w:r>
-            <w:proofErr w:type="spellEnd"/>
+            <w:r>
+              <w:rPr>
+                <w:rFonts w:ascii="Times New Roman" w:eastAsia="Times New Roman" w:hAnsi="Times New Roman" w:cs="Times New Roman"/>
+                <w:kern w:val="0"/>
+                <w:lang w:eastAsia="da-DK"/>
+                <w14:ligatures w14:val="none"/>
+              </w:rPr>
+              <w:t>(</w:t>
+            </w:r>
+            <w:proofErr w:type="spellStart"/>
+            <w:r>
+              <w:rPr>
+                <w:rFonts w:ascii="Times New Roman" w:eastAsia="Times New Roman" w:hAnsi="Times New Roman" w:cs="Times New Roman"/>
+                <w:kern w:val="0"/>
+                <w:lang w:eastAsia="da-DK"/>
+                <w14:ligatures w14:val="none"/>
+              </w:rPr>
+              <w:t>JeJo</w:t>
+            </w:r>
+            <w:proofErr w:type="spellEnd"/>
+            <w:r>
+              <w:rPr>
+                <w:rFonts w:ascii="Times New Roman" w:eastAsia="Times New Roman" w:hAnsi="Times New Roman" w:cs="Times New Roman"/>
+                <w:kern w:val="0"/>
+                <w:lang w:eastAsia="da-DK"/>
+                <w14:ligatures w14:val="none"/>
+              </w:rPr>
+              <w:t xml:space="preserve"> i filer)</w:t>
+            </w:r>
           </w:p>
         </w:tc>
         <w:tc>
@@ -1794,7 +1812,7 @@
                 <w:lang w:eastAsia="da-DK"/>
                 <w14:ligatures w14:val="none"/>
               </w:rPr>
-              <w:t>n</w:t>
+              <w:t>J</w:t>
             </w:r>
           </w:p>
         </w:tc>
@@ -2339,7 +2357,16 @@
                 <w:lang w:eastAsia="da-DK"/>
                 <w14:ligatures w14:val="none"/>
               </w:rPr>
-              <w:t>KnNi</w:t>
+              <w:t>Kn</w:t>
+            </w:r>
+            <w:r>
+              <w:rPr>
+                <w:rFonts w:ascii="Times New Roman" w:eastAsia="Times New Roman" w:hAnsi="Times New Roman" w:cs="Times New Roman"/>
+                <w:kern w:val="0"/>
+                <w:lang w:eastAsia="da-DK"/>
+                <w14:ligatures w14:val="none"/>
+              </w:rPr>
+              <w:t>Ho</w:t>
             </w:r>
             <w:proofErr w:type="spellEnd"/>
           </w:p>
@@ -3656,6 +3683,7 @@
                 <w:lang w:eastAsia="da-DK"/>
                 <w14:ligatures w14:val="none"/>
               </w:rPr>
+              <w:lastRenderedPageBreak/>
               <w:t>Sofie Seidenfaden</w:t>
             </w:r>
           </w:p>
@@ -3733,7 +3761,6 @@
                 <w:lang w:eastAsia="da-DK"/>
                 <w14:ligatures w14:val="none"/>
               </w:rPr>
-              <w:lastRenderedPageBreak/>
               <w:t xml:space="preserve">Stine </w:t>
             </w:r>
             <w:proofErr w:type="spellStart"/>

</xml_diff>